<commit_message>
(tried to) embed SVG graph in HTML
</commit_message>
<xml_diff>
--- a/web/Analysis outline.docx
+++ b/web/Analysis outline.docx
@@ -1,6 +1,6 @@
 
 <file path=word/document.xml><?xml version="1.0" encoding="utf-8"?>
-<w:document xmlns:wpc="http://schemas.microsoft.com/office/word/2010/wordprocessingCanvas" xmlns:cx="http://schemas.microsoft.com/office/drawing/2014/chartex" xmlns:cx1="http://schemas.microsoft.com/office/drawing/2015/9/8/chartex" xmlns:cx2="http://schemas.microsoft.com/office/drawing/2015/10/21/chartex" xmlns:cx3="http://schemas.microsoft.com/office/drawing/2016/5/9/chartex" xmlns:cx4="http://schemas.microsoft.com/office/drawing/2016/5/10/chartex" xmlns:cx5="http://schemas.microsoft.com/office/drawing/2016/5/11/chartex" xmlns:mc="http://schemas.openxmlformats.org/markup-compatibility/2006" xmlns:o="urn:schemas-microsoft-com:office:office" xmlns:r="http://schemas.openxmlformats.org/officeDocument/2006/relationships" xmlns:m="http://schemas.openxmlformats.org/officeDocument/2006/math" xmlns:v="urn:schemas-microsoft-com:vml" xmlns:wp14="http://schemas.microsoft.com/office/word/2010/wordprocessingDrawing" xmlns:wp="http://schemas.openxmlformats.org/drawingml/2006/wordprocessingDrawing" xmlns:w10="urn:schemas-microsoft-com:office:word" xmlns:w="http://schemas.openxmlformats.org/wordprocessingml/2006/main" xmlns:w14="http://schemas.microsoft.com/office/word/2010/wordml" xmlns:w15="http://schemas.microsoft.com/office/word/2012/wordml" xmlns:w16se="http://schemas.microsoft.com/office/word/2015/wordml/symex" xmlns:wpg="http://schemas.microsoft.com/office/word/2010/wordprocessingGroup" xmlns:wpi="http://schemas.microsoft.com/office/word/2010/wordprocessingInk" xmlns:wne="http://schemas.microsoft.com/office/word/2006/wordml" xmlns:wps="http://schemas.microsoft.com/office/word/2010/wordprocessingShape" mc:Ignorable="w14 w15 w16se wp14">
+<w:document xmlns:wpc="http://schemas.microsoft.com/office/word/2010/wordprocessingCanvas" xmlns:mc="http://schemas.openxmlformats.org/markup-compatibility/2006" xmlns:o="urn:schemas-microsoft-com:office:office" xmlns:r="http://schemas.openxmlformats.org/officeDocument/2006/relationships" xmlns:m="http://schemas.openxmlformats.org/officeDocument/2006/math" xmlns:v="urn:schemas-microsoft-com:vml" xmlns:wp14="http://schemas.microsoft.com/office/word/2010/wordprocessingDrawing" xmlns:wp="http://schemas.openxmlformats.org/drawingml/2006/wordprocessingDrawing" xmlns:w10="urn:schemas-microsoft-com:office:word" xmlns:w="http://schemas.openxmlformats.org/wordprocessingml/2006/main" xmlns:w14="http://schemas.microsoft.com/office/word/2010/wordml" xmlns:w15="http://schemas.microsoft.com/office/word/2012/wordml" xmlns:wpg="http://schemas.microsoft.com/office/word/2010/wordprocessingGroup" xmlns:wpi="http://schemas.microsoft.com/office/word/2010/wordprocessingInk" xmlns:wne="http://schemas.microsoft.com/office/word/2006/wordml" xmlns:wps="http://schemas.microsoft.com/office/word/2010/wordprocessingShape" mc:Ignorable="w14 w15 wp14">
   <w:body>
     <w:p>
       <w:r>
@@ -9,13 +9,22 @@
     </w:p>
     <w:p>
       <w:r>
-        <w:t xml:space="preserve">Our initial hypothesis was that the language surrounding pain and torture would progressively get more grim, moving through each circle of hell. Our graph translates our initial hypothesis and displays the trend where the amount of torture words used increases </w:t>
-      </w:r>
-      <w:r>
-        <w:t>as the circles of hell get more tortuous. However, given the lack of complete and conclusive data, this tr</w:t>
-      </w:r>
-      <w:r>
-        <w:t xml:space="preserve">end is only a proof of concept and no formal conclusions can be drawn from it. </w:t>
+        <w:t>Our initial hypothesis was that the language surrounding pain and torture wou</w:t>
+      </w:r>
+      <w:r>
+        <w:t xml:space="preserve">ld progressively get grimmer as Dante moves </w:t>
+      </w:r>
+      <w:r>
+        <w:t xml:space="preserve">through each circle of hell. Our graph translates our initial hypothesis and displays the trend where the amount of torture words used increases </w:t>
+      </w:r>
+      <w:r>
+        <w:t xml:space="preserve">as the circles of hell get more tortuous. However, given the lack of complete and conclusive data, this </w:t>
+      </w:r>
+      <w:r>
+        <w:t>graph</w:t>
+      </w:r>
+      <w:r>
+        <w:t xml:space="preserve"> is a proof of concept and no formal conclusions can be drawn from it. </w:t>
       </w:r>
     </w:p>
     <w:p>
@@ -23,7 +32,21 @@
         <w:t xml:space="preserve">The graph displays the number of torture words divided by the total number of words in each circle, reflecting the percent/ratio of torture words in the particular circle. </w:t>
       </w:r>
       <w:r>
-        <w:t xml:space="preserve">However, some circles do not have any torture words and some circles have incomplete data. The Y axis (vertical axis) represents the amount of torture words as a percent of the total words in the circle and the X axis (horizontal axis) represents the circles of hell. </w:t>
+        <w:t xml:space="preserve">However, some circles do not have any torture words and some circles have incomplete </w:t>
+      </w:r>
+      <w:r>
+        <w:t>data. The Y axis</w:t>
+      </w:r>
+      <w:r>
+        <w:t xml:space="preserve"> represents the amount of torture words as a percent of the total words in the circle </w:t>
+      </w:r>
+      <w:r>
+        <w:t>and the X axis</w:t>
+      </w:r>
+      <w:bookmarkStart w:id="0" w:name="_GoBack"/>
+      <w:bookmarkEnd w:id="0"/>
+      <w:r>
+        <w:t xml:space="preserve"> represents the circles of hell. </w:t>
       </w:r>
     </w:p>
     <w:p>
@@ -89,8 +112,6 @@
       <w:r>
         <w:t>lary.</w:t>
       </w:r>
-      <w:bookmarkStart w:id="0" w:name="_GoBack"/>
-      <w:bookmarkEnd w:id="0"/>
     </w:p>
     <w:sectPr>
       <w:pgSz w:w="12240" w:h="15840"/>
@@ -103,7 +124,7 @@
 </file>
 
 <file path=word/styles.xml><?xml version="1.0" encoding="utf-8"?>
-<w:styles xmlns:mc="http://schemas.openxmlformats.org/markup-compatibility/2006" xmlns:r="http://schemas.openxmlformats.org/officeDocument/2006/relationships" xmlns:w="http://schemas.openxmlformats.org/wordprocessingml/2006/main" xmlns:w14="http://schemas.microsoft.com/office/word/2010/wordml" xmlns:w15="http://schemas.microsoft.com/office/word/2012/wordml" xmlns:w16se="http://schemas.microsoft.com/office/word/2015/wordml/symex" mc:Ignorable="w14 w15 w16se">
+<w:styles xmlns:mc="http://schemas.openxmlformats.org/markup-compatibility/2006" xmlns:r="http://schemas.openxmlformats.org/officeDocument/2006/relationships" xmlns:w="http://schemas.openxmlformats.org/wordprocessingml/2006/main" xmlns:w14="http://schemas.microsoft.com/office/word/2010/wordml" xmlns:w15="http://schemas.microsoft.com/office/word/2012/wordml" mc:Ignorable="w14 w15">
   <w:docDefaults>
     <w:rPrDefault>
       <w:rPr>
@@ -119,7 +140,7 @@
       </w:pPr>
     </w:pPrDefault>
   </w:docDefaults>
-  <w:latentStyles w:defLockedState="0" w:defUIPriority="99" w:defSemiHidden="0" w:defUnhideWhenUsed="0" w:defQFormat="0" w:count="374">
+  <w:latentStyles w:defLockedState="0" w:defUIPriority="99" w:defSemiHidden="0" w:defUnhideWhenUsed="0" w:defQFormat="0" w:count="371">
     <w:lsdException w:name="Normal" w:uiPriority="0" w:qFormat="1"/>
     <w:lsdException w:name="heading 1" w:uiPriority="9" w:qFormat="1"/>
     <w:lsdException w:name="heading 2" w:semiHidden="1" w:uiPriority="9" w:unhideWhenUsed="1" w:qFormat="1"/>
@@ -491,9 +512,6 @@
     <w:lsdException w:name="List Table 5 Dark Accent 6" w:uiPriority="50"/>
     <w:lsdException w:name="List Table 6 Colorful Accent 6" w:uiPriority="51"/>
     <w:lsdException w:name="List Table 7 Colorful Accent 6" w:uiPriority="52"/>
-    <w:lsdException w:name="Mention" w:semiHidden="1" w:unhideWhenUsed="1"/>
-    <w:lsdException w:name="Smart Hyperlink" w:semiHidden="1" w:unhideWhenUsed="1"/>
-    <w:lsdException w:name="Hashtag" w:semiHidden="1" w:unhideWhenUsed="1"/>
   </w:latentStyles>
   <w:style w:type="paragraph" w:default="1" w:styleId="Normal">
     <w:name w:val="Normal"/>

</xml_diff>